<commit_message>
more content and theming edits
</commit_message>
<xml_diff>
--- a/images/michaelriccelli_resume.docx
+++ b/images/michaelriccelli_resume.docx
@@ -1,6 +1,6 @@
 
 <file path=word/document.xml><?xml version="1.0" encoding="utf-8"?>
-<w:document xmlns:wpc="http://schemas.microsoft.com/office/word/2010/wordprocessingCanvas" xmlns:cx="http://schemas.microsoft.com/office/drawing/2014/chartex" xmlns:cx1="http://schemas.microsoft.com/office/drawing/2015/9/8/chartex" xmlns:cx2="http://schemas.microsoft.com/office/drawing/2015/10/21/chartex" xmlns:cx3="http://schemas.microsoft.com/office/drawing/2016/5/9/chartex" xmlns:cx4="http://schemas.microsoft.com/office/drawing/2016/5/10/chartex" xmlns:cx5="http://schemas.microsoft.com/office/drawing/2016/5/11/chartex" xmlns:cx6="http://schemas.microsoft.com/office/drawing/2016/5/12/chartex" xmlns:cx7="http://schemas.microsoft.com/office/drawing/2016/5/13/chartex" xmlns:cx8="http://schemas.microsoft.com/office/drawing/2016/5/14/chartex" xmlns:mc="http://schemas.openxmlformats.org/markup-compatibility/2006" xmlns:aink="http://schemas.microsoft.com/office/drawing/2016/ink" xmlns:am3d="http://schemas.microsoft.com/office/drawing/2017/model3d" xmlns:o="urn:schemas-microsoft-com:office:office" xmlns:r="http://schemas.openxmlformats.org/officeDocument/2006/relationships" xmlns:m="http://schemas.openxmlformats.org/officeDocument/2006/math" xmlns:v="urn:schemas-microsoft-com:vml" xmlns:wp14="http://schemas.microsoft.com/office/word/2010/wordprocessingDrawing" xmlns:wp="http://schemas.openxmlformats.org/drawingml/2006/wordprocessingDrawing" xmlns:w10="urn:schemas-microsoft-com:office:word" xmlns:w="http://schemas.openxmlformats.org/wordprocessingml/2006/main" xmlns:w14="http://schemas.microsoft.com/office/word/2010/wordml" xmlns:w15="http://schemas.microsoft.com/office/word/2012/wordml" xmlns:w16cex="http://schemas.microsoft.com/office/word/2018/wordml/cex" xmlns:w16cid="http://schemas.microsoft.com/office/word/2016/wordml/cid" xmlns:w16="http://schemas.microsoft.com/office/word/2018/wordml" xmlns:w16sdtdh="http://schemas.microsoft.com/office/word/2020/wordml/sdtdatahash" xmlns:w16se="http://schemas.microsoft.com/office/word/2015/wordml/symex" xmlns:wpg="http://schemas.microsoft.com/office/word/2010/wordprocessingGroup" xmlns:wpi="http://schemas.microsoft.com/office/word/2010/wordprocessingInk" xmlns:wne="http://schemas.microsoft.com/office/word/2006/wordml" xmlns:wps="http://schemas.microsoft.com/office/word/2010/wordprocessingShape" mc:Ignorable="w14 w15 w16se w16cid w16 w16cex w16sdtdh wp14">
+<w:document xmlns:wpc="http://schemas.microsoft.com/office/word/2010/wordprocessingCanvas" xmlns:cx="http://schemas.microsoft.com/office/drawing/2014/chartex" xmlns:cx1="http://schemas.microsoft.com/office/drawing/2015/9/8/chartex" xmlns:cx2="http://schemas.microsoft.com/office/drawing/2015/10/21/chartex" xmlns:cx3="http://schemas.microsoft.com/office/drawing/2016/5/9/chartex" xmlns:cx4="http://schemas.microsoft.com/office/drawing/2016/5/10/chartex" xmlns:cx5="http://schemas.microsoft.com/office/drawing/2016/5/11/chartex" xmlns:cx6="http://schemas.microsoft.com/office/drawing/2016/5/12/chartex" xmlns:cx7="http://schemas.microsoft.com/office/drawing/2016/5/13/chartex" xmlns:cx8="http://schemas.microsoft.com/office/drawing/2016/5/14/chartex" xmlns:mc="http://schemas.openxmlformats.org/markup-compatibility/2006" xmlns:aink="http://schemas.microsoft.com/office/drawing/2016/ink" xmlns:am3d="http://schemas.microsoft.com/office/drawing/2017/model3d" xmlns:o="urn:schemas-microsoft-com:office:office" xmlns:oel="http://schemas.microsoft.com/office/2019/extlst" xmlns:r="http://schemas.openxmlformats.org/officeDocument/2006/relationships" xmlns:m="http://schemas.openxmlformats.org/officeDocument/2006/math" xmlns:v="urn:schemas-microsoft-com:vml" xmlns:wp14="http://schemas.microsoft.com/office/word/2010/wordprocessingDrawing" xmlns:wp="http://schemas.openxmlformats.org/drawingml/2006/wordprocessingDrawing" xmlns:w10="urn:schemas-microsoft-com:office:word" xmlns:w="http://schemas.openxmlformats.org/wordprocessingml/2006/main" xmlns:w14="http://schemas.microsoft.com/office/word/2010/wordml" xmlns:w15="http://schemas.microsoft.com/office/word/2012/wordml" xmlns:w16cex="http://schemas.microsoft.com/office/word/2018/wordml/cex" xmlns:w16cid="http://schemas.microsoft.com/office/word/2016/wordml/cid" xmlns:w16="http://schemas.microsoft.com/office/word/2018/wordml" xmlns:w16sdtdh="http://schemas.microsoft.com/office/word/2020/wordml/sdtdatahash" xmlns:w16se="http://schemas.microsoft.com/office/word/2015/wordml/symex" xmlns:wpg="http://schemas.microsoft.com/office/word/2010/wordprocessingGroup" xmlns:wpi="http://schemas.microsoft.com/office/word/2010/wordprocessingInk" xmlns:wne="http://schemas.microsoft.com/office/word/2006/wordml" xmlns:wps="http://schemas.microsoft.com/office/word/2010/wordprocessingShape" mc:Ignorable="w14 w15 w16se w16cid w16 w16cex w16sdtdh wp14">
   <w:body>
     <w:p>
       <w:pPr>
@@ -66,7 +66,16 @@
             <w:sdtEndPr/>
             <w:sdtContent>
               <w:r>
-                <w:t>Web Developer II – Oncology Nursing Society - Coraopolis, PA 15275</w:t>
+                <w:t>User Experience</w:t>
+              </w:r>
+              <w:r>
+                <w:t xml:space="preserve"> Designer</w:t>
+              </w:r>
+              <w:r>
+                <w:t>/Web Developer</w:t>
+              </w:r>
+              <w:r>
+                <w:t xml:space="preserve"> – Oncology Nursing Society - Coraopolis, PA 15275</w:t>
               </w:r>
             </w:sdtContent>
           </w:sdt>
@@ -104,13 +113,7 @@
                 <w:pStyle w:val="ListBullet"/>
               </w:pPr>
               <w:r>
-                <w:t>C</w:t>
-              </w:r>
-              <w:r>
-                <w:t>ollaborate with internal business stakeholders and application developers in the design, creation, and enhancement of websites and applications for both desktop PCs and mobile devices</w:t>
-              </w:r>
-              <w:r>
-                <w:t xml:space="preserve">. </w:t>
+                <w:t xml:space="preserve">Create beautiful designs and mockups. Support the development of a seamless experience for oncology nurses. Understand our users and their educational needs. </w:t>
               </w:r>
             </w:p>
             <w:p>
@@ -885,7 +888,7 @@
 </file>
 
 <file path=word/endnotes.xml><?xml version="1.0" encoding="utf-8"?>
-<w:endnotes xmlns:wpc="http://schemas.microsoft.com/office/word/2010/wordprocessingCanvas" xmlns:cx="http://schemas.microsoft.com/office/drawing/2014/chartex" xmlns:cx1="http://schemas.microsoft.com/office/drawing/2015/9/8/chartex" xmlns:cx2="http://schemas.microsoft.com/office/drawing/2015/10/21/chartex" xmlns:cx3="http://schemas.microsoft.com/office/drawing/2016/5/9/chartex" xmlns:cx4="http://schemas.microsoft.com/office/drawing/2016/5/10/chartex" xmlns:cx5="http://schemas.microsoft.com/office/drawing/2016/5/11/chartex" xmlns:cx6="http://schemas.microsoft.com/office/drawing/2016/5/12/chartex" xmlns:cx7="http://schemas.microsoft.com/office/drawing/2016/5/13/chartex" xmlns:cx8="http://schemas.microsoft.com/office/drawing/2016/5/14/chartex" xmlns:mc="http://schemas.openxmlformats.org/markup-compatibility/2006" xmlns:aink="http://schemas.microsoft.com/office/drawing/2016/ink" xmlns:am3d="http://schemas.microsoft.com/office/drawing/2017/model3d" xmlns:o="urn:schemas-microsoft-com:office:office" xmlns:r="http://schemas.openxmlformats.org/officeDocument/2006/relationships" xmlns:m="http://schemas.openxmlformats.org/officeDocument/2006/math" xmlns:v="urn:schemas-microsoft-com:vml" xmlns:wp14="http://schemas.microsoft.com/office/word/2010/wordprocessingDrawing" xmlns:wp="http://schemas.openxmlformats.org/drawingml/2006/wordprocessingDrawing" xmlns:w10="urn:schemas-microsoft-com:office:word" xmlns:w="http://schemas.openxmlformats.org/wordprocessingml/2006/main" xmlns:w14="http://schemas.microsoft.com/office/word/2010/wordml" xmlns:w15="http://schemas.microsoft.com/office/word/2012/wordml" xmlns:w16cex="http://schemas.microsoft.com/office/word/2018/wordml/cex" xmlns:w16cid="http://schemas.microsoft.com/office/word/2016/wordml/cid" xmlns:w16="http://schemas.microsoft.com/office/word/2018/wordml" xmlns:w16sdtdh="http://schemas.microsoft.com/office/word/2020/wordml/sdtdatahash" xmlns:w16se="http://schemas.microsoft.com/office/word/2015/wordml/symex" xmlns:wpg="http://schemas.microsoft.com/office/word/2010/wordprocessingGroup" xmlns:wpi="http://schemas.microsoft.com/office/word/2010/wordprocessingInk" xmlns:wne="http://schemas.microsoft.com/office/word/2006/wordml" xmlns:wps="http://schemas.microsoft.com/office/word/2010/wordprocessingShape" mc:Ignorable="w14 w15 w16se w16cid w16 w16cex w16sdtdh wp14">
+<w:endnotes xmlns:wpc="http://schemas.microsoft.com/office/word/2010/wordprocessingCanvas" xmlns:cx="http://schemas.microsoft.com/office/drawing/2014/chartex" xmlns:cx1="http://schemas.microsoft.com/office/drawing/2015/9/8/chartex" xmlns:cx2="http://schemas.microsoft.com/office/drawing/2015/10/21/chartex" xmlns:cx3="http://schemas.microsoft.com/office/drawing/2016/5/9/chartex" xmlns:cx4="http://schemas.microsoft.com/office/drawing/2016/5/10/chartex" xmlns:cx5="http://schemas.microsoft.com/office/drawing/2016/5/11/chartex" xmlns:cx6="http://schemas.microsoft.com/office/drawing/2016/5/12/chartex" xmlns:cx7="http://schemas.microsoft.com/office/drawing/2016/5/13/chartex" xmlns:cx8="http://schemas.microsoft.com/office/drawing/2016/5/14/chartex" xmlns:mc="http://schemas.openxmlformats.org/markup-compatibility/2006" xmlns:aink="http://schemas.microsoft.com/office/drawing/2016/ink" xmlns:am3d="http://schemas.microsoft.com/office/drawing/2017/model3d" xmlns:o="urn:schemas-microsoft-com:office:office" xmlns:oel="http://schemas.microsoft.com/office/2019/extlst" xmlns:r="http://schemas.openxmlformats.org/officeDocument/2006/relationships" xmlns:m="http://schemas.openxmlformats.org/officeDocument/2006/math" xmlns:v="urn:schemas-microsoft-com:vml" xmlns:wp14="http://schemas.microsoft.com/office/word/2010/wordprocessingDrawing" xmlns:wp="http://schemas.openxmlformats.org/drawingml/2006/wordprocessingDrawing" xmlns:w10="urn:schemas-microsoft-com:office:word" xmlns:w="http://schemas.openxmlformats.org/wordprocessingml/2006/main" xmlns:w14="http://schemas.microsoft.com/office/word/2010/wordml" xmlns:w15="http://schemas.microsoft.com/office/word/2012/wordml" xmlns:w16cex="http://schemas.microsoft.com/office/word/2018/wordml/cex" xmlns:w16cid="http://schemas.microsoft.com/office/word/2016/wordml/cid" xmlns:w16="http://schemas.microsoft.com/office/word/2018/wordml" xmlns:w16sdtdh="http://schemas.microsoft.com/office/word/2020/wordml/sdtdatahash" xmlns:w16se="http://schemas.microsoft.com/office/word/2015/wordml/symex" xmlns:wpg="http://schemas.microsoft.com/office/word/2010/wordprocessingGroup" xmlns:wpi="http://schemas.microsoft.com/office/word/2010/wordprocessingInk" xmlns:wne="http://schemas.microsoft.com/office/word/2006/wordml" xmlns:wps="http://schemas.microsoft.com/office/word/2010/wordprocessingShape" mc:Ignorable="w14 w15 w16se w16cid w16 w16cex w16sdtdh wp14">
   <w:endnote w:type="separator" w:id="-1">
     <w:p>
       <w:pPr>
@@ -910,7 +913,7 @@
 </file>
 
 <file path=word/footnotes.xml><?xml version="1.0" encoding="utf-8"?>
-<w:footnotes xmlns:wpc="http://schemas.microsoft.com/office/word/2010/wordprocessingCanvas" xmlns:cx="http://schemas.microsoft.com/office/drawing/2014/chartex" xmlns:cx1="http://schemas.microsoft.com/office/drawing/2015/9/8/chartex" xmlns:cx2="http://schemas.microsoft.com/office/drawing/2015/10/21/chartex" xmlns:cx3="http://schemas.microsoft.com/office/drawing/2016/5/9/chartex" xmlns:cx4="http://schemas.microsoft.com/office/drawing/2016/5/10/chartex" xmlns:cx5="http://schemas.microsoft.com/office/drawing/2016/5/11/chartex" xmlns:cx6="http://schemas.microsoft.com/office/drawing/2016/5/12/chartex" xmlns:cx7="http://schemas.microsoft.com/office/drawing/2016/5/13/chartex" xmlns:cx8="http://schemas.microsoft.com/office/drawing/2016/5/14/chartex" xmlns:mc="http://schemas.openxmlformats.org/markup-compatibility/2006" xmlns:aink="http://schemas.microsoft.com/office/drawing/2016/ink" xmlns:am3d="http://schemas.microsoft.com/office/drawing/2017/model3d" xmlns:o="urn:schemas-microsoft-com:office:office" xmlns:r="http://schemas.openxmlformats.org/officeDocument/2006/relationships" xmlns:m="http://schemas.openxmlformats.org/officeDocument/2006/math" xmlns:v="urn:schemas-microsoft-com:vml" xmlns:wp14="http://schemas.microsoft.com/office/word/2010/wordprocessingDrawing" xmlns:wp="http://schemas.openxmlformats.org/drawingml/2006/wordprocessingDrawing" xmlns:w10="urn:schemas-microsoft-com:office:word" xmlns:w="http://schemas.openxmlformats.org/wordprocessingml/2006/main" xmlns:w14="http://schemas.microsoft.com/office/word/2010/wordml" xmlns:w15="http://schemas.microsoft.com/office/word/2012/wordml" xmlns:w16cex="http://schemas.microsoft.com/office/word/2018/wordml/cex" xmlns:w16cid="http://schemas.microsoft.com/office/word/2016/wordml/cid" xmlns:w16="http://schemas.microsoft.com/office/word/2018/wordml" xmlns:w16sdtdh="http://schemas.microsoft.com/office/word/2020/wordml/sdtdatahash" xmlns:w16se="http://schemas.microsoft.com/office/word/2015/wordml/symex" xmlns:wpg="http://schemas.microsoft.com/office/word/2010/wordprocessingGroup" xmlns:wpi="http://schemas.microsoft.com/office/word/2010/wordprocessingInk" xmlns:wne="http://schemas.microsoft.com/office/word/2006/wordml" xmlns:wps="http://schemas.microsoft.com/office/word/2010/wordprocessingShape" mc:Ignorable="w14 w15 w16se w16cid w16 w16cex w16sdtdh wp14">
+<w:footnotes xmlns:wpc="http://schemas.microsoft.com/office/word/2010/wordprocessingCanvas" xmlns:cx="http://schemas.microsoft.com/office/drawing/2014/chartex" xmlns:cx1="http://schemas.microsoft.com/office/drawing/2015/9/8/chartex" xmlns:cx2="http://schemas.microsoft.com/office/drawing/2015/10/21/chartex" xmlns:cx3="http://schemas.microsoft.com/office/drawing/2016/5/9/chartex" xmlns:cx4="http://schemas.microsoft.com/office/drawing/2016/5/10/chartex" xmlns:cx5="http://schemas.microsoft.com/office/drawing/2016/5/11/chartex" xmlns:cx6="http://schemas.microsoft.com/office/drawing/2016/5/12/chartex" xmlns:cx7="http://schemas.microsoft.com/office/drawing/2016/5/13/chartex" xmlns:cx8="http://schemas.microsoft.com/office/drawing/2016/5/14/chartex" xmlns:mc="http://schemas.openxmlformats.org/markup-compatibility/2006" xmlns:aink="http://schemas.microsoft.com/office/drawing/2016/ink" xmlns:am3d="http://schemas.microsoft.com/office/drawing/2017/model3d" xmlns:o="urn:schemas-microsoft-com:office:office" xmlns:oel="http://schemas.microsoft.com/office/2019/extlst" xmlns:r="http://schemas.openxmlformats.org/officeDocument/2006/relationships" xmlns:m="http://schemas.openxmlformats.org/officeDocument/2006/math" xmlns:v="urn:schemas-microsoft-com:vml" xmlns:wp14="http://schemas.microsoft.com/office/word/2010/wordprocessingDrawing" xmlns:wp="http://schemas.openxmlformats.org/drawingml/2006/wordprocessingDrawing" xmlns:w10="urn:schemas-microsoft-com:office:word" xmlns:w="http://schemas.openxmlformats.org/wordprocessingml/2006/main" xmlns:w14="http://schemas.microsoft.com/office/word/2010/wordml" xmlns:w15="http://schemas.microsoft.com/office/word/2012/wordml" xmlns:w16cex="http://schemas.microsoft.com/office/word/2018/wordml/cex" xmlns:w16cid="http://schemas.microsoft.com/office/word/2016/wordml/cid" xmlns:w16="http://schemas.microsoft.com/office/word/2018/wordml" xmlns:w16sdtdh="http://schemas.microsoft.com/office/word/2020/wordml/sdtdatahash" xmlns:w16se="http://schemas.microsoft.com/office/word/2015/wordml/symex" xmlns:wpg="http://schemas.microsoft.com/office/word/2010/wordprocessingGroup" xmlns:wpi="http://schemas.microsoft.com/office/word/2010/wordprocessingInk" xmlns:wne="http://schemas.microsoft.com/office/word/2006/wordml" xmlns:wps="http://schemas.microsoft.com/office/word/2010/wordprocessingShape" mc:Ignorable="w14 w15 w16se w16cid w16 w16cex w16sdtdh wp14">
   <w:footnote w:type="separator" w:id="-1">
     <w:p>
       <w:pPr>
@@ -935,7 +938,7 @@
 </file>
 
 <file path=word/header1.xml><?xml version="1.0" encoding="utf-8"?>
-<w:hdr xmlns:wpc="http://schemas.microsoft.com/office/word/2010/wordprocessingCanvas" xmlns:cx="http://schemas.microsoft.com/office/drawing/2014/chartex" xmlns:cx1="http://schemas.microsoft.com/office/drawing/2015/9/8/chartex" xmlns:cx2="http://schemas.microsoft.com/office/drawing/2015/10/21/chartex" xmlns:cx3="http://schemas.microsoft.com/office/drawing/2016/5/9/chartex" xmlns:cx4="http://schemas.microsoft.com/office/drawing/2016/5/10/chartex" xmlns:cx5="http://schemas.microsoft.com/office/drawing/2016/5/11/chartex" xmlns:cx6="http://schemas.microsoft.com/office/drawing/2016/5/12/chartex" xmlns:cx7="http://schemas.microsoft.com/office/drawing/2016/5/13/chartex" xmlns:cx8="http://schemas.microsoft.com/office/drawing/2016/5/14/chartex" xmlns:mc="http://schemas.openxmlformats.org/markup-compatibility/2006" xmlns:aink="http://schemas.microsoft.com/office/drawing/2016/ink" xmlns:am3d="http://schemas.microsoft.com/office/drawing/2017/model3d" xmlns:o="urn:schemas-microsoft-com:office:office" xmlns:r="http://schemas.openxmlformats.org/officeDocument/2006/relationships" xmlns:m="http://schemas.openxmlformats.org/officeDocument/2006/math" xmlns:v="urn:schemas-microsoft-com:vml" xmlns:wp14="http://schemas.microsoft.com/office/word/2010/wordprocessingDrawing" xmlns:wp="http://schemas.openxmlformats.org/drawingml/2006/wordprocessingDrawing" xmlns:w10="urn:schemas-microsoft-com:office:word" xmlns:w="http://schemas.openxmlformats.org/wordprocessingml/2006/main" xmlns:w14="http://schemas.microsoft.com/office/word/2010/wordml" xmlns:w15="http://schemas.microsoft.com/office/word/2012/wordml" xmlns:w16cex="http://schemas.microsoft.com/office/word/2018/wordml/cex" xmlns:w16cid="http://schemas.microsoft.com/office/word/2016/wordml/cid" xmlns:w16="http://schemas.microsoft.com/office/word/2018/wordml" xmlns:w16sdtdh="http://schemas.microsoft.com/office/word/2020/wordml/sdtdatahash" xmlns:w16se="http://schemas.microsoft.com/office/word/2015/wordml/symex" xmlns:wpg="http://schemas.microsoft.com/office/word/2010/wordprocessingGroup" xmlns:wpi="http://schemas.microsoft.com/office/word/2010/wordprocessingInk" xmlns:wne="http://schemas.microsoft.com/office/word/2006/wordml" xmlns:wps="http://schemas.microsoft.com/office/word/2010/wordprocessingShape" mc:Ignorable="w14 w15 w16se w16cid w16 w16cex w16sdtdh wp14">
+<w:hdr xmlns:wpc="http://schemas.microsoft.com/office/word/2010/wordprocessingCanvas" xmlns:cx="http://schemas.microsoft.com/office/drawing/2014/chartex" xmlns:cx1="http://schemas.microsoft.com/office/drawing/2015/9/8/chartex" xmlns:cx2="http://schemas.microsoft.com/office/drawing/2015/10/21/chartex" xmlns:cx3="http://schemas.microsoft.com/office/drawing/2016/5/9/chartex" xmlns:cx4="http://schemas.microsoft.com/office/drawing/2016/5/10/chartex" xmlns:cx5="http://schemas.microsoft.com/office/drawing/2016/5/11/chartex" xmlns:cx6="http://schemas.microsoft.com/office/drawing/2016/5/12/chartex" xmlns:cx7="http://schemas.microsoft.com/office/drawing/2016/5/13/chartex" xmlns:cx8="http://schemas.microsoft.com/office/drawing/2016/5/14/chartex" xmlns:mc="http://schemas.openxmlformats.org/markup-compatibility/2006" xmlns:aink="http://schemas.microsoft.com/office/drawing/2016/ink" xmlns:am3d="http://schemas.microsoft.com/office/drawing/2017/model3d" xmlns:o="urn:schemas-microsoft-com:office:office" xmlns:oel="http://schemas.microsoft.com/office/2019/extlst" xmlns:r="http://schemas.openxmlformats.org/officeDocument/2006/relationships" xmlns:m="http://schemas.openxmlformats.org/officeDocument/2006/math" xmlns:v="urn:schemas-microsoft-com:vml" xmlns:wp14="http://schemas.microsoft.com/office/word/2010/wordprocessingDrawing" xmlns:wp="http://schemas.openxmlformats.org/drawingml/2006/wordprocessingDrawing" xmlns:w10="urn:schemas-microsoft-com:office:word" xmlns:w="http://schemas.openxmlformats.org/wordprocessingml/2006/main" xmlns:w14="http://schemas.microsoft.com/office/word/2010/wordml" xmlns:w15="http://schemas.microsoft.com/office/word/2012/wordml" xmlns:w16cex="http://schemas.microsoft.com/office/word/2018/wordml/cex" xmlns:w16cid="http://schemas.microsoft.com/office/word/2016/wordml/cid" xmlns:w16="http://schemas.microsoft.com/office/word/2018/wordml" xmlns:w16sdtdh="http://schemas.microsoft.com/office/word/2020/wordml/sdtdatahash" xmlns:w16se="http://schemas.microsoft.com/office/word/2015/wordml/symex" xmlns:wpg="http://schemas.microsoft.com/office/word/2010/wordprocessingGroup" xmlns:wpi="http://schemas.microsoft.com/office/word/2010/wordprocessingInk" xmlns:wne="http://schemas.microsoft.com/office/word/2006/wordml" xmlns:wps="http://schemas.microsoft.com/office/word/2010/wordprocessingShape" mc:Ignorable="w14 w15 w16se w16cid w16 w16cex w16sdtdh wp14">
   <w:p>
     <w:pPr>
       <w:pStyle w:val="Header"/>
@@ -969,7 +972,7 @@
 </file>
 
 <file path=word/header2.xml><?xml version="1.0" encoding="utf-8"?>
-<w:hdr xmlns:wpc="http://schemas.microsoft.com/office/word/2010/wordprocessingCanvas" xmlns:cx="http://schemas.microsoft.com/office/drawing/2014/chartex" xmlns:cx1="http://schemas.microsoft.com/office/drawing/2015/9/8/chartex" xmlns:cx2="http://schemas.microsoft.com/office/drawing/2015/10/21/chartex" xmlns:cx3="http://schemas.microsoft.com/office/drawing/2016/5/9/chartex" xmlns:cx4="http://schemas.microsoft.com/office/drawing/2016/5/10/chartex" xmlns:cx5="http://schemas.microsoft.com/office/drawing/2016/5/11/chartex" xmlns:cx6="http://schemas.microsoft.com/office/drawing/2016/5/12/chartex" xmlns:cx7="http://schemas.microsoft.com/office/drawing/2016/5/13/chartex" xmlns:cx8="http://schemas.microsoft.com/office/drawing/2016/5/14/chartex" xmlns:mc="http://schemas.openxmlformats.org/markup-compatibility/2006" xmlns:aink="http://schemas.microsoft.com/office/drawing/2016/ink" xmlns:am3d="http://schemas.microsoft.com/office/drawing/2017/model3d" xmlns:o="urn:schemas-microsoft-com:office:office" xmlns:r="http://schemas.openxmlformats.org/officeDocument/2006/relationships" xmlns:m="http://schemas.openxmlformats.org/officeDocument/2006/math" xmlns:v="urn:schemas-microsoft-com:vml" xmlns:wp14="http://schemas.microsoft.com/office/word/2010/wordprocessingDrawing" xmlns:wp="http://schemas.openxmlformats.org/drawingml/2006/wordprocessingDrawing" xmlns:w10="urn:schemas-microsoft-com:office:word" xmlns:w="http://schemas.openxmlformats.org/wordprocessingml/2006/main" xmlns:w14="http://schemas.microsoft.com/office/word/2010/wordml" xmlns:w15="http://schemas.microsoft.com/office/word/2012/wordml" xmlns:w16cex="http://schemas.microsoft.com/office/word/2018/wordml/cex" xmlns:w16cid="http://schemas.microsoft.com/office/word/2016/wordml/cid" xmlns:w16="http://schemas.microsoft.com/office/word/2018/wordml" xmlns:w16sdtdh="http://schemas.microsoft.com/office/word/2020/wordml/sdtdatahash" xmlns:w16se="http://schemas.microsoft.com/office/word/2015/wordml/symex" xmlns:wpg="http://schemas.microsoft.com/office/word/2010/wordprocessingGroup" xmlns:wpi="http://schemas.microsoft.com/office/word/2010/wordprocessingInk" xmlns:wne="http://schemas.microsoft.com/office/word/2006/wordml" xmlns:wps="http://schemas.microsoft.com/office/word/2010/wordprocessingShape" mc:Ignorable="w14 w15 w16se w16cid w16 w16cex w16sdtdh wp14">
+<w:hdr xmlns:wpc="http://schemas.microsoft.com/office/word/2010/wordprocessingCanvas" xmlns:cx="http://schemas.microsoft.com/office/drawing/2014/chartex" xmlns:cx1="http://schemas.microsoft.com/office/drawing/2015/9/8/chartex" xmlns:cx2="http://schemas.microsoft.com/office/drawing/2015/10/21/chartex" xmlns:cx3="http://schemas.microsoft.com/office/drawing/2016/5/9/chartex" xmlns:cx4="http://schemas.microsoft.com/office/drawing/2016/5/10/chartex" xmlns:cx5="http://schemas.microsoft.com/office/drawing/2016/5/11/chartex" xmlns:cx6="http://schemas.microsoft.com/office/drawing/2016/5/12/chartex" xmlns:cx7="http://schemas.microsoft.com/office/drawing/2016/5/13/chartex" xmlns:cx8="http://schemas.microsoft.com/office/drawing/2016/5/14/chartex" xmlns:mc="http://schemas.openxmlformats.org/markup-compatibility/2006" xmlns:aink="http://schemas.microsoft.com/office/drawing/2016/ink" xmlns:am3d="http://schemas.microsoft.com/office/drawing/2017/model3d" xmlns:o="urn:schemas-microsoft-com:office:office" xmlns:oel="http://schemas.microsoft.com/office/2019/extlst" xmlns:r="http://schemas.openxmlformats.org/officeDocument/2006/relationships" xmlns:m="http://schemas.openxmlformats.org/officeDocument/2006/math" xmlns:v="urn:schemas-microsoft-com:vml" xmlns:wp14="http://schemas.microsoft.com/office/word/2010/wordprocessingDrawing" xmlns:wp="http://schemas.openxmlformats.org/drawingml/2006/wordprocessingDrawing" xmlns:w10="urn:schemas-microsoft-com:office:word" xmlns:w="http://schemas.openxmlformats.org/wordprocessingml/2006/main" xmlns:w14="http://schemas.microsoft.com/office/word/2010/wordml" xmlns:w15="http://schemas.microsoft.com/office/word/2012/wordml" xmlns:w16cex="http://schemas.microsoft.com/office/word/2018/wordml/cex" xmlns:w16cid="http://schemas.microsoft.com/office/word/2016/wordml/cid" xmlns:w16="http://schemas.microsoft.com/office/word/2018/wordml" xmlns:w16sdtdh="http://schemas.microsoft.com/office/word/2020/wordml/sdtdatahash" xmlns:w16se="http://schemas.microsoft.com/office/word/2015/wordml/symex" xmlns:wpg="http://schemas.microsoft.com/office/word/2010/wordprocessingGroup" xmlns:wpi="http://schemas.microsoft.com/office/word/2010/wordprocessingInk" xmlns:wne="http://schemas.microsoft.com/office/word/2006/wordml" xmlns:wps="http://schemas.microsoft.com/office/word/2010/wordprocessingShape" mc:Ignorable="w14 w15 w16se w16cid w16 w16cex w16sdtdh wp14">
   <w:p>
     <w:pPr>
       <w:pStyle w:val="Title"/>
@@ -1014,7 +1017,7 @@
 </file>
 
 <file path=word/numbering.xml><?xml version="1.0" encoding="utf-8"?>
-<w:numbering xmlns:wpc="http://schemas.microsoft.com/office/word/2010/wordprocessingCanvas" xmlns:cx="http://schemas.microsoft.com/office/drawing/2014/chartex" xmlns:cx1="http://schemas.microsoft.com/office/drawing/2015/9/8/chartex" xmlns:cx2="http://schemas.microsoft.com/office/drawing/2015/10/21/chartex" xmlns:cx3="http://schemas.microsoft.com/office/drawing/2016/5/9/chartex" xmlns:cx4="http://schemas.microsoft.com/office/drawing/2016/5/10/chartex" xmlns:cx5="http://schemas.microsoft.com/office/drawing/2016/5/11/chartex" xmlns:cx6="http://schemas.microsoft.com/office/drawing/2016/5/12/chartex" xmlns:cx7="http://schemas.microsoft.com/office/drawing/2016/5/13/chartex" xmlns:cx8="http://schemas.microsoft.com/office/drawing/2016/5/14/chartex" xmlns:mc="http://schemas.openxmlformats.org/markup-compatibility/2006" xmlns:aink="http://schemas.microsoft.com/office/drawing/2016/ink" xmlns:am3d="http://schemas.microsoft.com/office/drawing/2017/model3d" xmlns:o="urn:schemas-microsoft-com:office:office" xmlns:r="http://schemas.openxmlformats.org/officeDocument/2006/relationships" xmlns:m="http://schemas.openxmlformats.org/officeDocument/2006/math" xmlns:v="urn:schemas-microsoft-com:vml" xmlns:wp14="http://schemas.microsoft.com/office/word/2010/wordprocessingDrawing" xmlns:wp="http://schemas.openxmlformats.org/drawingml/2006/wordprocessingDrawing" xmlns:w10="urn:schemas-microsoft-com:office:word" xmlns:w="http://schemas.openxmlformats.org/wordprocessingml/2006/main" xmlns:w14="http://schemas.microsoft.com/office/word/2010/wordml" xmlns:w15="http://schemas.microsoft.com/office/word/2012/wordml" xmlns:w16cex="http://schemas.microsoft.com/office/word/2018/wordml/cex" xmlns:w16cid="http://schemas.microsoft.com/office/word/2016/wordml/cid" xmlns:w16="http://schemas.microsoft.com/office/word/2018/wordml" xmlns:w16sdtdh="http://schemas.microsoft.com/office/word/2020/wordml/sdtdatahash" xmlns:w16se="http://schemas.microsoft.com/office/word/2015/wordml/symex" xmlns:wpg="http://schemas.microsoft.com/office/word/2010/wordprocessingGroup" xmlns:wpi="http://schemas.microsoft.com/office/word/2010/wordprocessingInk" xmlns:wne="http://schemas.microsoft.com/office/word/2006/wordml" xmlns:wps="http://schemas.microsoft.com/office/word/2010/wordprocessingShape" mc:Ignorable="w14 w15 w16se w16cid w16 w16cex w16sdtdh wp14">
+<w:numbering xmlns:wpc="http://schemas.microsoft.com/office/word/2010/wordprocessingCanvas" xmlns:cx="http://schemas.microsoft.com/office/drawing/2014/chartex" xmlns:cx1="http://schemas.microsoft.com/office/drawing/2015/9/8/chartex" xmlns:cx2="http://schemas.microsoft.com/office/drawing/2015/10/21/chartex" xmlns:cx3="http://schemas.microsoft.com/office/drawing/2016/5/9/chartex" xmlns:cx4="http://schemas.microsoft.com/office/drawing/2016/5/10/chartex" xmlns:cx5="http://schemas.microsoft.com/office/drawing/2016/5/11/chartex" xmlns:cx6="http://schemas.microsoft.com/office/drawing/2016/5/12/chartex" xmlns:cx7="http://schemas.microsoft.com/office/drawing/2016/5/13/chartex" xmlns:cx8="http://schemas.microsoft.com/office/drawing/2016/5/14/chartex" xmlns:mc="http://schemas.openxmlformats.org/markup-compatibility/2006" xmlns:aink="http://schemas.microsoft.com/office/drawing/2016/ink" xmlns:am3d="http://schemas.microsoft.com/office/drawing/2017/model3d" xmlns:o="urn:schemas-microsoft-com:office:office" xmlns:oel="http://schemas.microsoft.com/office/2019/extlst" xmlns:r="http://schemas.openxmlformats.org/officeDocument/2006/relationships" xmlns:m="http://schemas.openxmlformats.org/officeDocument/2006/math" xmlns:v="urn:schemas-microsoft-com:vml" xmlns:wp14="http://schemas.microsoft.com/office/word/2010/wordprocessingDrawing" xmlns:wp="http://schemas.openxmlformats.org/drawingml/2006/wordprocessingDrawing" xmlns:w10="urn:schemas-microsoft-com:office:word" xmlns:w="http://schemas.openxmlformats.org/wordprocessingml/2006/main" xmlns:w14="http://schemas.microsoft.com/office/word/2010/wordml" xmlns:w15="http://schemas.microsoft.com/office/word/2012/wordml" xmlns:w16cex="http://schemas.microsoft.com/office/word/2018/wordml/cex" xmlns:w16cid="http://schemas.microsoft.com/office/word/2016/wordml/cid" xmlns:w16="http://schemas.microsoft.com/office/word/2018/wordml" xmlns:w16sdtdh="http://schemas.microsoft.com/office/word/2020/wordml/sdtdatahash" xmlns:w16se="http://schemas.microsoft.com/office/word/2015/wordml/symex" xmlns:wpg="http://schemas.microsoft.com/office/word/2010/wordprocessingGroup" xmlns:wpi="http://schemas.microsoft.com/office/word/2010/wordprocessingInk" xmlns:wne="http://schemas.microsoft.com/office/word/2006/wordml" xmlns:wps="http://schemas.microsoft.com/office/word/2010/wordprocessingShape" mc:Ignorable="w14 w15 w16se w16cid w16 w16cex w16sdtdh wp14">
   <w:abstractNum w:abstractNumId="0" w15:restartNumberingAfterBreak="0">
     <w:nsid w:val="FFFFFF7C"/>
     <w:multiLevelType w:val="singleLevel"/>
@@ -1308,34 +1311,34 @@
       </w:rPr>
     </w:lvl>
   </w:abstractNum>
-  <w:num w:numId="1" w16cid:durableId="11689846">
+  <w:num w:numId="1" w16cid:durableId="2084913002">
     <w:abstractNumId w:val="9"/>
   </w:num>
-  <w:num w:numId="2" w16cid:durableId="185602596">
+  <w:num w:numId="2" w16cid:durableId="1605764176">
     <w:abstractNumId w:val="7"/>
   </w:num>
-  <w:num w:numId="3" w16cid:durableId="1084834971">
+  <w:num w:numId="3" w16cid:durableId="1226645062">
     <w:abstractNumId w:val="6"/>
   </w:num>
-  <w:num w:numId="4" w16cid:durableId="1321538718">
+  <w:num w:numId="4" w16cid:durableId="1667630542">
     <w:abstractNumId w:val="5"/>
   </w:num>
-  <w:num w:numId="5" w16cid:durableId="2021349344">
+  <w:num w:numId="5" w16cid:durableId="1846819942">
     <w:abstractNumId w:val="4"/>
   </w:num>
-  <w:num w:numId="6" w16cid:durableId="885801002">
+  <w:num w:numId="6" w16cid:durableId="1811363668">
     <w:abstractNumId w:val="8"/>
   </w:num>
-  <w:num w:numId="7" w16cid:durableId="1356232333">
+  <w:num w:numId="7" w16cid:durableId="1664621913">
     <w:abstractNumId w:val="3"/>
   </w:num>
-  <w:num w:numId="8" w16cid:durableId="1473643979">
+  <w:num w:numId="8" w16cid:durableId="506098938">
     <w:abstractNumId w:val="2"/>
   </w:num>
-  <w:num w:numId="9" w16cid:durableId="100075219">
+  <w:num w:numId="9" w16cid:durableId="1960840574">
     <w:abstractNumId w:val="1"/>
   </w:num>
-  <w:num w:numId="10" w16cid:durableId="376204338">
+  <w:num w:numId="10" w16cid:durableId="259794882">
     <w:abstractNumId w:val="0"/>
   </w:num>
 </w:numbering>
@@ -3546,7 +3549,7 @@
 </file>
 
 <file path=word/glossary/document.xml><?xml version="1.0" encoding="utf-8"?>
-<w:glossaryDocument xmlns:wpc="http://schemas.microsoft.com/office/word/2010/wordprocessingCanvas" xmlns:cx="http://schemas.microsoft.com/office/drawing/2014/chartex" xmlns:cx1="http://schemas.microsoft.com/office/drawing/2015/9/8/chartex" xmlns:cx2="http://schemas.microsoft.com/office/drawing/2015/10/21/chartex" xmlns:cx3="http://schemas.microsoft.com/office/drawing/2016/5/9/chartex" xmlns:cx4="http://schemas.microsoft.com/office/drawing/2016/5/10/chartex" xmlns:cx5="http://schemas.microsoft.com/office/drawing/2016/5/11/chartex" xmlns:cx6="http://schemas.microsoft.com/office/drawing/2016/5/12/chartex" xmlns:cx7="http://schemas.microsoft.com/office/drawing/2016/5/13/chartex" xmlns:cx8="http://schemas.microsoft.com/office/drawing/2016/5/14/chartex" xmlns:mc="http://schemas.openxmlformats.org/markup-compatibility/2006" xmlns:aink="http://schemas.microsoft.com/office/drawing/2016/ink" xmlns:am3d="http://schemas.microsoft.com/office/drawing/2017/model3d" xmlns:o="urn:schemas-microsoft-com:office:office" xmlns:r="http://schemas.openxmlformats.org/officeDocument/2006/relationships" xmlns:m="http://schemas.openxmlformats.org/officeDocument/2006/math" xmlns:v="urn:schemas-microsoft-com:vml" xmlns:wp14="http://schemas.microsoft.com/office/word/2010/wordprocessingDrawing" xmlns:wp="http://schemas.openxmlformats.org/drawingml/2006/wordprocessingDrawing" xmlns:w10="urn:schemas-microsoft-com:office:word" xmlns:w="http://schemas.openxmlformats.org/wordprocessingml/2006/main" xmlns:w14="http://schemas.microsoft.com/office/word/2010/wordml" xmlns:w15="http://schemas.microsoft.com/office/word/2012/wordml" xmlns:w16cex="http://schemas.microsoft.com/office/word/2018/wordml/cex" xmlns:w16cid="http://schemas.microsoft.com/office/word/2016/wordml/cid" xmlns:w16="http://schemas.microsoft.com/office/word/2018/wordml" xmlns:w16sdtdh="http://schemas.microsoft.com/office/word/2020/wordml/sdtdatahash" xmlns:w16se="http://schemas.microsoft.com/office/word/2015/wordml/symex" xmlns:wpg="http://schemas.microsoft.com/office/word/2010/wordprocessingGroup" xmlns:wpi="http://schemas.microsoft.com/office/word/2010/wordprocessingInk" xmlns:wne="http://schemas.microsoft.com/office/word/2006/wordml" xmlns:wps="http://schemas.microsoft.com/office/word/2010/wordprocessingShape" mc:Ignorable="w14 w15 w16se w16cid w16 w16cex w16sdtdh wp14">
+<w:glossaryDocument xmlns:wpc="http://schemas.microsoft.com/office/word/2010/wordprocessingCanvas" xmlns:cx="http://schemas.microsoft.com/office/drawing/2014/chartex" xmlns:cx1="http://schemas.microsoft.com/office/drawing/2015/9/8/chartex" xmlns:cx2="http://schemas.microsoft.com/office/drawing/2015/10/21/chartex" xmlns:cx3="http://schemas.microsoft.com/office/drawing/2016/5/9/chartex" xmlns:cx4="http://schemas.microsoft.com/office/drawing/2016/5/10/chartex" xmlns:cx5="http://schemas.microsoft.com/office/drawing/2016/5/11/chartex" xmlns:cx6="http://schemas.microsoft.com/office/drawing/2016/5/12/chartex" xmlns:cx7="http://schemas.microsoft.com/office/drawing/2016/5/13/chartex" xmlns:cx8="http://schemas.microsoft.com/office/drawing/2016/5/14/chartex" xmlns:mc="http://schemas.openxmlformats.org/markup-compatibility/2006" xmlns:aink="http://schemas.microsoft.com/office/drawing/2016/ink" xmlns:am3d="http://schemas.microsoft.com/office/drawing/2017/model3d" xmlns:o="urn:schemas-microsoft-com:office:office" xmlns:oel="http://schemas.microsoft.com/office/2019/extlst" xmlns:r="http://schemas.openxmlformats.org/officeDocument/2006/relationships" xmlns:m="http://schemas.openxmlformats.org/officeDocument/2006/math" xmlns:v="urn:schemas-microsoft-com:vml" xmlns:wp14="http://schemas.microsoft.com/office/word/2010/wordprocessingDrawing" xmlns:wp="http://schemas.openxmlformats.org/drawingml/2006/wordprocessingDrawing" xmlns:w10="urn:schemas-microsoft-com:office:word" xmlns:w="http://schemas.openxmlformats.org/wordprocessingml/2006/main" xmlns:w14="http://schemas.microsoft.com/office/word/2010/wordml" xmlns:w15="http://schemas.microsoft.com/office/word/2012/wordml" xmlns:w16cex="http://schemas.microsoft.com/office/word/2018/wordml/cex" xmlns:w16cid="http://schemas.microsoft.com/office/word/2016/wordml/cid" xmlns:w16="http://schemas.microsoft.com/office/word/2018/wordml" xmlns:w16sdtdh="http://schemas.microsoft.com/office/word/2020/wordml/sdtdatahash" xmlns:w16se="http://schemas.microsoft.com/office/word/2015/wordml/symex" xmlns:wpg="http://schemas.microsoft.com/office/word/2010/wordprocessingGroup" xmlns:wpi="http://schemas.microsoft.com/office/word/2010/wordprocessingInk" xmlns:wne="http://schemas.microsoft.com/office/word/2006/wordml" xmlns:wps="http://schemas.microsoft.com/office/word/2010/wordprocessingShape" mc:Ignorable="w14 w15 w16se w16cid w16 w16cex w16sdtdh wp14">
   <w:docParts>
     <w:docPart>
       <w:docPartPr>
@@ -4124,7 +4127,7 @@
     <w:charset w:val="00"/>
     <w:family w:val="swiss"/>
     <w:pitch w:val="variable"/>
-    <w:sig w:usb0="E4002EFF" w:usb1="C000247B" w:usb2="00000009" w:usb3="00000000" w:csb0="000001FF" w:csb1="00000000"/>
+    <w:sig w:usb0="E0002AFF" w:usb1="C000247B" w:usb2="00000009" w:usb3="00000000" w:csb0="000001FF" w:csb1="00000000"/>
   </w:font>
   <w:font w:name="Yu Mincho">
     <w:panose1 w:val="02020400000000000000"/>
@@ -4151,7 +4154,7 @@
 </file>
 
 <file path=word/glossary/numbering.xml><?xml version="1.0" encoding="utf-8"?>
-<w:numbering xmlns:wpc="http://schemas.microsoft.com/office/word/2010/wordprocessingCanvas" xmlns:cx="http://schemas.microsoft.com/office/drawing/2014/chartex" xmlns:cx1="http://schemas.microsoft.com/office/drawing/2015/9/8/chartex" xmlns:cx2="http://schemas.microsoft.com/office/drawing/2015/10/21/chartex" xmlns:cx3="http://schemas.microsoft.com/office/drawing/2016/5/9/chartex" xmlns:cx4="http://schemas.microsoft.com/office/drawing/2016/5/10/chartex" xmlns:cx5="http://schemas.microsoft.com/office/drawing/2016/5/11/chartex" xmlns:cx6="http://schemas.microsoft.com/office/drawing/2016/5/12/chartex" xmlns:cx7="http://schemas.microsoft.com/office/drawing/2016/5/13/chartex" xmlns:cx8="http://schemas.microsoft.com/office/drawing/2016/5/14/chartex" xmlns:mc="http://schemas.openxmlformats.org/markup-compatibility/2006" xmlns:aink="http://schemas.microsoft.com/office/drawing/2016/ink" xmlns:am3d="http://schemas.microsoft.com/office/drawing/2017/model3d" xmlns:o="urn:schemas-microsoft-com:office:office" xmlns:r="http://schemas.openxmlformats.org/officeDocument/2006/relationships" xmlns:m="http://schemas.openxmlformats.org/officeDocument/2006/math" xmlns:v="urn:schemas-microsoft-com:vml" xmlns:wp14="http://schemas.microsoft.com/office/word/2010/wordprocessingDrawing" xmlns:wp="http://schemas.openxmlformats.org/drawingml/2006/wordprocessingDrawing" xmlns:w10="urn:schemas-microsoft-com:office:word" xmlns:w="http://schemas.openxmlformats.org/wordprocessingml/2006/main" xmlns:w14="http://schemas.microsoft.com/office/word/2010/wordml" xmlns:w15="http://schemas.microsoft.com/office/word/2012/wordml" xmlns:w16cex="http://schemas.microsoft.com/office/word/2018/wordml/cex" xmlns:w16cid="http://schemas.microsoft.com/office/word/2016/wordml/cid" xmlns:w16="http://schemas.microsoft.com/office/word/2018/wordml" xmlns:w16sdtdh="http://schemas.microsoft.com/office/word/2020/wordml/sdtdatahash" xmlns:w16se="http://schemas.microsoft.com/office/word/2015/wordml/symex" xmlns:wpg="http://schemas.microsoft.com/office/word/2010/wordprocessingGroup" xmlns:wpi="http://schemas.microsoft.com/office/word/2010/wordprocessingInk" xmlns:wne="http://schemas.microsoft.com/office/word/2006/wordml" xmlns:wps="http://schemas.microsoft.com/office/word/2010/wordprocessingShape" mc:Ignorable="w14 w15 w16se w16cid w16 w16cex w16sdtdh wp14">
+<w:numbering xmlns:wpc="http://schemas.microsoft.com/office/word/2010/wordprocessingCanvas" xmlns:cx="http://schemas.microsoft.com/office/drawing/2014/chartex" xmlns:cx1="http://schemas.microsoft.com/office/drawing/2015/9/8/chartex" xmlns:cx2="http://schemas.microsoft.com/office/drawing/2015/10/21/chartex" xmlns:cx3="http://schemas.microsoft.com/office/drawing/2016/5/9/chartex" xmlns:cx4="http://schemas.microsoft.com/office/drawing/2016/5/10/chartex" xmlns:cx5="http://schemas.microsoft.com/office/drawing/2016/5/11/chartex" xmlns:cx6="http://schemas.microsoft.com/office/drawing/2016/5/12/chartex" xmlns:cx7="http://schemas.microsoft.com/office/drawing/2016/5/13/chartex" xmlns:cx8="http://schemas.microsoft.com/office/drawing/2016/5/14/chartex" xmlns:mc="http://schemas.openxmlformats.org/markup-compatibility/2006" xmlns:aink="http://schemas.microsoft.com/office/drawing/2016/ink" xmlns:am3d="http://schemas.microsoft.com/office/drawing/2017/model3d" xmlns:o="urn:schemas-microsoft-com:office:office" xmlns:oel="http://schemas.microsoft.com/office/2019/extlst" xmlns:r="http://schemas.openxmlformats.org/officeDocument/2006/relationships" xmlns:m="http://schemas.openxmlformats.org/officeDocument/2006/math" xmlns:v="urn:schemas-microsoft-com:vml" xmlns:wp14="http://schemas.microsoft.com/office/word/2010/wordprocessingDrawing" xmlns:wp="http://schemas.openxmlformats.org/drawingml/2006/wordprocessingDrawing" xmlns:w10="urn:schemas-microsoft-com:office:word" xmlns:w="http://schemas.openxmlformats.org/wordprocessingml/2006/main" xmlns:w14="http://schemas.microsoft.com/office/word/2010/wordml" xmlns:w15="http://schemas.microsoft.com/office/word/2012/wordml" xmlns:w16cex="http://schemas.microsoft.com/office/word/2018/wordml/cex" xmlns:w16cid="http://schemas.microsoft.com/office/word/2016/wordml/cid" xmlns:w16="http://schemas.microsoft.com/office/word/2018/wordml" xmlns:w16sdtdh="http://schemas.microsoft.com/office/word/2020/wordml/sdtdatahash" xmlns:w16se="http://schemas.microsoft.com/office/word/2015/wordml/symex" xmlns:wpg="http://schemas.microsoft.com/office/word/2010/wordprocessingGroup" xmlns:wpi="http://schemas.microsoft.com/office/word/2010/wordprocessingInk" xmlns:wne="http://schemas.microsoft.com/office/word/2006/wordml" xmlns:wps="http://schemas.microsoft.com/office/word/2010/wordprocessingShape" mc:Ignorable="w14 w15 w16se w16cid w16 w16cex w16sdtdh wp14">
   <w:abstractNum w:abstractNumId="0" w15:restartNumberingAfterBreak="0">
     <w:nsid w:val="2576479A"/>
     <w:multiLevelType w:val="hybridMultilevel"/>
@@ -4271,7 +4274,7 @@
       </w:rPr>
     </w:lvl>
   </w:abstractNum>
-  <w:num w:numId="1" w16cid:durableId="446199707">
+  <w:num w:numId="1" w16cid:durableId="629290568">
     <w:abstractNumId w:val="0"/>
   </w:num>
 </w:numbering>
@@ -4296,11 +4299,11 @@
     <w:rsid w:val="001A196C"/>
     <w:rsid w:val="001F0722"/>
     <w:rsid w:val="0026466A"/>
-    <w:rsid w:val="0034091E"/>
     <w:rsid w:val="0054681C"/>
     <w:rsid w:val="005E7255"/>
     <w:rsid w:val="006D20FC"/>
     <w:rsid w:val="00756FE1"/>
+    <w:rsid w:val="007F3FA7"/>
     <w:rsid w:val="00927367"/>
     <w:rsid w:val="00F94913"/>
     <w:rsid w:val="00FF08F1"/>

</xml_diff>